<commit_message>
fix command error in guideline
</commit_message>
<xml_diff>
--- a/document/Deployment guidline using Docker.docx
+++ b/document/Deployment guidline using Docker.docx
@@ -1,6 +1,6 @@
 
 <file path=word/document.xml><?xml version="1.0" encoding="utf-8"?>
-<w:document xmlns:wpc="http://schemas.microsoft.com/office/word/2010/wordprocessingCanvas" xmlns:cx="http://schemas.microsoft.com/office/drawing/2014/chartex" xmlns:cx1="http://schemas.microsoft.com/office/drawing/2015/9/8/chartex" xmlns:cx2="http://schemas.microsoft.com/office/drawing/2015/10/21/chartex" xmlns:cx3="http://schemas.microsoft.com/office/drawing/2016/5/9/chartex" xmlns:cx4="http://schemas.microsoft.com/office/drawing/2016/5/10/chartex" xmlns:cx5="http://schemas.microsoft.com/office/drawing/2016/5/11/chartex" xmlns:cx6="http://schemas.microsoft.com/office/drawing/2016/5/12/chartex" xmlns:cx7="http://schemas.microsoft.com/office/drawing/2016/5/13/chartex" xmlns:cx8="http://schemas.microsoft.com/office/drawing/2016/5/14/chartex" xmlns:mc="http://schemas.openxmlformats.org/markup-compatibility/2006" xmlns:aink="http://schemas.microsoft.com/office/drawing/2016/ink" xmlns:am3d="http://schemas.microsoft.com/office/drawing/2017/model3d" xmlns:o="urn:schemas-microsoft-com:office:office" xmlns:r="http://schemas.openxmlformats.org/officeDocument/2006/relationships" xmlns:m="http://schemas.openxmlformats.org/officeDocument/2006/math" xmlns:v="urn:schemas-microsoft-com:vml" xmlns:wp14="http://schemas.microsoft.com/office/word/2010/wordprocessingDrawing" xmlns:wp="http://schemas.openxmlformats.org/drawingml/2006/wordprocessingDrawing" xmlns:w10="urn:schemas-microsoft-com:office:word" xmlns:w="http://schemas.openxmlformats.org/wordprocessingml/2006/main" xmlns:w14="http://schemas.microsoft.com/office/word/2010/wordml" xmlns:w15="http://schemas.microsoft.com/office/word/2012/wordml" xmlns:w16cid="http://schemas.microsoft.com/office/word/2016/wordml/cid" xmlns:w16se="http://schemas.microsoft.com/office/word/2015/wordml/symex" xmlns:wpg="http://schemas.microsoft.com/office/word/2010/wordprocessingGroup" xmlns:wpi="http://schemas.microsoft.com/office/word/2010/wordprocessingInk" xmlns:wne="http://schemas.microsoft.com/office/word/2006/wordml" xmlns:wps="http://schemas.microsoft.com/office/word/2010/wordprocessingShape" mc:Ignorable="w14 w15 w16se w16cid wp14">
+<w:document xmlns:wpc="http://schemas.microsoft.com/office/word/2010/wordprocessingCanvas" xmlns:cx="http://schemas.microsoft.com/office/drawing/2014/chartex" xmlns:mc="http://schemas.openxmlformats.org/markup-compatibility/2006" xmlns:o="urn:schemas-microsoft-com:office:office" xmlns:r="http://schemas.openxmlformats.org/officeDocument/2006/relationships" xmlns:m="http://schemas.openxmlformats.org/officeDocument/2006/math" xmlns:v="urn:schemas-microsoft-com:vml" xmlns:wp14="http://schemas.microsoft.com/office/word/2010/wordprocessingDrawing" xmlns:wp="http://schemas.openxmlformats.org/drawingml/2006/wordprocessingDrawing" xmlns:w10="urn:schemas-microsoft-com:office:word" xmlns:w="http://schemas.openxmlformats.org/wordprocessingml/2006/main" xmlns:w14="http://schemas.microsoft.com/office/word/2010/wordml" xmlns:w15="http://schemas.microsoft.com/office/word/2012/wordml" xmlns:w16se="http://schemas.microsoft.com/office/word/2015/wordml/symex" xmlns:wpg="http://schemas.microsoft.com/office/word/2010/wordprocessingGroup" xmlns:wpi="http://schemas.microsoft.com/office/word/2010/wordprocessingInk" xmlns:wne="http://schemas.microsoft.com/office/word/2006/wordml" xmlns:wps="http://schemas.microsoft.com/office/word/2010/wordprocessingShape" mc:Ignorable="w14 w15 w16se wp14">
   <w:body>
     <w:p>
       <w:proofErr w:type="spellStart"/>
@@ -89,7 +89,23 @@
       </w:r>
       <w:proofErr w:type="spellEnd"/>
       <w:r>
-        <w:t>: docker docker-compose</w:t>
+        <w:t xml:space="preserve">: </w:t>
+      </w:r>
+      <w:proofErr w:type="spellStart"/>
+      <w:r>
+        <w:t>docker</w:t>
+      </w:r>
+      <w:proofErr w:type="spellEnd"/>
+      <w:r>
+        <w:t xml:space="preserve"> </w:t>
+      </w:r>
+      <w:proofErr w:type="spellStart"/>
+      <w:r>
+        <w:t>docker</w:t>
+      </w:r>
+      <w:proofErr w:type="spellEnd"/>
+      <w:r>
+        <w:t>-compose</w:t>
       </w:r>
     </w:p>
     <w:p>
@@ -131,11 +147,11 @@
       </w:r>
       <w:proofErr w:type="spellEnd"/>
       <w:r>
-        <w:t xml:space="preserve"> file docker-</w:t>
-      </w:r>
-      <w:proofErr w:type="spellStart"/>
-      <w:r>
-        <w:t>compose.yml</w:t>
+        <w:t xml:space="preserve"> file </w:t>
+      </w:r>
+      <w:proofErr w:type="spellStart"/>
+      <w:r>
+        <w:t>docker-compose.yml</w:t>
       </w:r>
       <w:proofErr w:type="spellEnd"/>
       <w:r>
@@ -159,8 +175,16 @@
       </w:r>
     </w:p>
     <w:p>
-      <w:r>
-        <w:t>docker-compose up –build</w:t>
+      <w:proofErr w:type="spellStart"/>
+      <w:r>
+        <w:t>docker</w:t>
+      </w:r>
+      <w:proofErr w:type="spellEnd"/>
+      <w:r>
+        <w:t>-compose up --</w:t>
+      </w:r>
+      <w:r>
+        <w:t>build</w:t>
       </w:r>
       <w:r>
         <w:t xml:space="preserve"> </w:t>
@@ -258,8 +282,6 @@
       <w:r>
         <w:t>về</w:t>
       </w:r>
-      <w:bookmarkStart w:id="0" w:name="_GoBack"/>
-      <w:bookmarkEnd w:id="0"/>
       <w:proofErr w:type="spellEnd"/>
       <w:r>
         <w:t>)</w:t>
@@ -273,6 +295,7 @@
           <w:numId w:val="1"/>
         </w:numPr>
       </w:pPr>
+      <w:bookmarkStart w:id="0" w:name="_GoBack"/>
       <w:proofErr w:type="spellStart"/>
       <w:r>
         <w:t>Bật</w:t>
@@ -316,6 +339,7 @@
       <w:r>
         <w:t xml:space="preserve"> -&gt; done</w:t>
       </w:r>
+      <w:bookmarkEnd w:id="0"/>
     </w:p>
     <w:sectPr>
       <w:pgSz w:w="12240" w:h="15840"/>
@@ -328,7 +352,7 @@
 </file>
 
 <file path=word/numbering.xml><?xml version="1.0" encoding="utf-8"?>
-<w:numbering xmlns:wpc="http://schemas.microsoft.com/office/word/2010/wordprocessingCanvas" xmlns:cx="http://schemas.microsoft.com/office/drawing/2014/chartex" xmlns:cx1="http://schemas.microsoft.com/office/drawing/2015/9/8/chartex" xmlns:cx2="http://schemas.microsoft.com/office/drawing/2015/10/21/chartex" xmlns:cx3="http://schemas.microsoft.com/office/drawing/2016/5/9/chartex" xmlns:cx4="http://schemas.microsoft.com/office/drawing/2016/5/10/chartex" xmlns:cx5="http://schemas.microsoft.com/office/drawing/2016/5/11/chartex" xmlns:cx6="http://schemas.microsoft.com/office/drawing/2016/5/12/chartex" xmlns:cx7="http://schemas.microsoft.com/office/drawing/2016/5/13/chartex" xmlns:cx8="http://schemas.microsoft.com/office/drawing/2016/5/14/chartex" xmlns:mc="http://schemas.openxmlformats.org/markup-compatibility/2006" xmlns:aink="http://schemas.microsoft.com/office/drawing/2016/ink" xmlns:am3d="http://schemas.microsoft.com/office/drawing/2017/model3d" xmlns:o="urn:schemas-microsoft-com:office:office" xmlns:r="http://schemas.openxmlformats.org/officeDocument/2006/relationships" xmlns:m="http://schemas.openxmlformats.org/officeDocument/2006/math" xmlns:v="urn:schemas-microsoft-com:vml" xmlns:wp14="http://schemas.microsoft.com/office/word/2010/wordprocessingDrawing" xmlns:wp="http://schemas.openxmlformats.org/drawingml/2006/wordprocessingDrawing" xmlns:w10="urn:schemas-microsoft-com:office:word" xmlns:w="http://schemas.openxmlformats.org/wordprocessingml/2006/main" xmlns:w14="http://schemas.microsoft.com/office/word/2010/wordml" xmlns:w15="http://schemas.microsoft.com/office/word/2012/wordml" xmlns:w16cid="http://schemas.microsoft.com/office/word/2016/wordml/cid" xmlns:w16se="http://schemas.microsoft.com/office/word/2015/wordml/symex" xmlns:wpg="http://schemas.microsoft.com/office/word/2010/wordprocessingGroup" xmlns:wpi="http://schemas.microsoft.com/office/word/2010/wordprocessingInk" xmlns:wne="http://schemas.microsoft.com/office/word/2006/wordml" xmlns:wps="http://schemas.microsoft.com/office/word/2010/wordprocessingShape" mc:Ignorable="w14 w15 w16se w16cid wp14">
+<w:numbering xmlns:wpc="http://schemas.microsoft.com/office/word/2010/wordprocessingCanvas" xmlns:cx="http://schemas.microsoft.com/office/drawing/2014/chartex" xmlns:mc="http://schemas.openxmlformats.org/markup-compatibility/2006" xmlns:o="urn:schemas-microsoft-com:office:office" xmlns:r="http://schemas.openxmlformats.org/officeDocument/2006/relationships" xmlns:m="http://schemas.openxmlformats.org/officeDocument/2006/math" xmlns:v="urn:schemas-microsoft-com:vml" xmlns:wp14="http://schemas.microsoft.com/office/word/2010/wordprocessingDrawing" xmlns:wp="http://schemas.openxmlformats.org/drawingml/2006/wordprocessingDrawing" xmlns:w10="urn:schemas-microsoft-com:office:word" xmlns:w="http://schemas.openxmlformats.org/wordprocessingml/2006/main" xmlns:w14="http://schemas.microsoft.com/office/word/2010/wordml" xmlns:w15="http://schemas.microsoft.com/office/word/2012/wordml" xmlns:w16se="http://schemas.microsoft.com/office/word/2015/wordml/symex" xmlns:wpg="http://schemas.microsoft.com/office/word/2010/wordprocessingGroup" xmlns:wpi="http://schemas.microsoft.com/office/word/2010/wordprocessingInk" xmlns:wne="http://schemas.microsoft.com/office/word/2006/wordml" xmlns:wps="http://schemas.microsoft.com/office/word/2010/wordprocessingShape" mc:Ignorable="w14 w15 w16se wp14">
   <w:abstractNum w:abstractNumId="0" w15:restartNumberingAfterBreak="0">
     <w:nsid w:val="34666BD5"/>
     <w:multiLevelType w:val="hybridMultilevel"/>
@@ -563,7 +587,7 @@
 </file>
 
 <file path=word/styles.xml><?xml version="1.0" encoding="utf-8"?>
-<w:styles xmlns:mc="http://schemas.openxmlformats.org/markup-compatibility/2006" xmlns:r="http://schemas.openxmlformats.org/officeDocument/2006/relationships" xmlns:w="http://schemas.openxmlformats.org/wordprocessingml/2006/main" xmlns:w14="http://schemas.microsoft.com/office/word/2010/wordml" xmlns:w15="http://schemas.microsoft.com/office/word/2012/wordml" xmlns:w16cid="http://schemas.microsoft.com/office/word/2016/wordml/cid" xmlns:w16se="http://schemas.microsoft.com/office/word/2015/wordml/symex" mc:Ignorable="w14 w15 w16se w16cid">
+<w:styles xmlns:mc="http://schemas.openxmlformats.org/markup-compatibility/2006" xmlns:r="http://schemas.openxmlformats.org/officeDocument/2006/relationships" xmlns:w="http://schemas.openxmlformats.org/wordprocessingml/2006/main" xmlns:w14="http://schemas.microsoft.com/office/word/2010/wordml" xmlns:w15="http://schemas.microsoft.com/office/word/2012/wordml" xmlns:w16se="http://schemas.microsoft.com/office/word/2015/wordml/symex" mc:Ignorable="w14 w15 w16se">
   <w:docDefaults>
     <w:rPrDefault>
       <w:rPr>
@@ -579,7 +603,7 @@
       </w:pPr>
     </w:pPrDefault>
   </w:docDefaults>
-  <w:latentStyles w:defLockedState="0" w:defUIPriority="99" w:defSemiHidden="0" w:defUnhideWhenUsed="0" w:defQFormat="0" w:count="376">
+  <w:latentStyles w:defLockedState="0" w:defUIPriority="99" w:defSemiHidden="0" w:defUnhideWhenUsed="0" w:defQFormat="0" w:count="371">
     <w:lsdException w:name="Normal" w:uiPriority="0" w:qFormat="1"/>
     <w:lsdException w:name="heading 1" w:uiPriority="9" w:qFormat="1"/>
     <w:lsdException w:name="heading 2" w:semiHidden="1" w:uiPriority="9" w:unhideWhenUsed="1" w:qFormat="1"/>
@@ -685,6 +709,7 @@
     <w:lsdException w:name="HTML Sample" w:semiHidden="1" w:unhideWhenUsed="1"/>
     <w:lsdException w:name="HTML Typewriter" w:semiHidden="1" w:unhideWhenUsed="1"/>
     <w:lsdException w:name="HTML Variable" w:semiHidden="1" w:unhideWhenUsed="1"/>
+    <w:lsdException w:name="Normal Table" w:semiHidden="1" w:unhideWhenUsed="1"/>
     <w:lsdException w:name="annotation subject" w:semiHidden="1" w:unhideWhenUsed="1"/>
     <w:lsdException w:name="No List" w:semiHidden="1" w:unhideWhenUsed="1"/>
     <w:lsdException w:name="Outline List 1" w:semiHidden="1" w:unhideWhenUsed="1"/>
@@ -731,8 +756,10 @@
     <w:lsdException w:name="Table Subtle 2" w:semiHidden="1" w:unhideWhenUsed="1"/>
     <w:lsdException w:name="Table Web 1" w:semiHidden="1" w:unhideWhenUsed="1"/>
     <w:lsdException w:name="Table Web 2" w:semiHidden="1" w:unhideWhenUsed="1"/>
+    <w:lsdException w:name="Table Web 3" w:semiHidden="1" w:unhideWhenUsed="1"/>
     <w:lsdException w:name="Balloon Text" w:semiHidden="1" w:unhideWhenUsed="1"/>
     <w:lsdException w:name="Table Grid" w:uiPriority="39"/>
+    <w:lsdException w:name="Table Theme" w:semiHidden="1" w:unhideWhenUsed="1"/>
     <w:lsdException w:name="Placeholder Text" w:semiHidden="1"/>
     <w:lsdException w:name="No Spacing" w:uiPriority="1" w:qFormat="1"/>
     <w:lsdException w:name="Light Shading" w:uiPriority="60"/>
@@ -948,11 +975,6 @@
     <w:lsdException w:name="List Table 5 Dark Accent 6" w:uiPriority="50"/>
     <w:lsdException w:name="List Table 6 Colorful Accent 6" w:uiPriority="51"/>
     <w:lsdException w:name="List Table 7 Colorful Accent 6" w:uiPriority="52"/>
-    <w:lsdException w:name="Mention" w:semiHidden="1" w:unhideWhenUsed="1"/>
-    <w:lsdException w:name="Smart Hyperlink" w:semiHidden="1" w:unhideWhenUsed="1"/>
-    <w:lsdException w:name="Hashtag" w:semiHidden="1" w:unhideWhenUsed="1"/>
-    <w:lsdException w:name="Unresolved Mention" w:semiHidden="1" w:unhideWhenUsed="1"/>
-    <w:lsdException w:name="Smart Link" w:semiHidden="1" w:unhideWhenUsed="1"/>
   </w:latentStyles>
   <w:style w:type="paragraph" w:default="1" w:styleId="Normal">
     <w:name w:val="Normal"/>
@@ -1007,7 +1029,7 @@
       <w:u w:val="single"/>
     </w:rPr>
   </w:style>
-  <w:style w:type="character" w:styleId="UnresolvedMention">
+  <w:style w:type="character" w:customStyle="1" w:styleId="UnresolvedMention">
     <w:name w:val="Unresolved Mention"/>
     <w:basedOn w:val="DefaultParagraphFont"/>
     <w:uiPriority w:val="99"/>
@@ -1017,6 +1039,18 @@
     <w:rPr>
       <w:color w:val="605E5C"/>
       <w:shd w:val="clear" w:color="auto" w:fill="E1DFDD"/>
+    </w:rPr>
+  </w:style>
+  <w:style w:type="character" w:styleId="FollowedHyperlink">
+    <w:name w:val="FollowedHyperlink"/>
+    <w:basedOn w:val="DefaultParagraphFont"/>
+    <w:uiPriority w:val="99"/>
+    <w:semiHidden/>
+    <w:unhideWhenUsed/>
+    <w:rsid w:val="00F51A5E"/>
+    <w:rPr>
+      <w:color w:val="954F72" w:themeColor="followedHyperlink"/>
+      <w:u w:val="single"/>
     </w:rPr>
   </w:style>
 </w:styles>

</xml_diff>